<commit_message>
Added a more readable scene file
</commit_message>
<xml_diff>
--- a/Level and Game Design/Scenes.docx
+++ b/Level and Game Design/Scenes.docx
@@ -9,6 +9,7 @@
           <w:b/>
         </w:rPr>
       </w:pPr>
+      <w:bookmarkStart w:id="0" w:name="_GoBack"/>
       <w:r>
         <w:rPr>
           <w:b/>
@@ -16,6 +17,7 @@
         <w:t>Text-Based Adventure Game</w:t>
       </w:r>
     </w:p>
+    <w:bookmarkEnd w:id="0"/>
     <w:p>
       <w:pPr>
         <w:rPr>
@@ -403,6 +405,7 @@
           <w:rFonts w:ascii="Courier New" w:hAnsi="Courier New" w:cs="Courier New"/>
         </w:rPr>
       </w:pPr>
+      <w:proofErr w:type="gramStart"/>
       <w:r>
         <w:rPr>
           <w:rFonts w:ascii="Courier New" w:hAnsi="Courier New" w:cs="Courier New"/>
@@ -422,6 +425,7 @@
         </w:rPr>
         <w:t xml:space="preserve"> with the world.</w:t>
       </w:r>
+      <w:proofErr w:type="gramEnd"/>
     </w:p>
     <w:p>
       <w:pPr>
@@ -591,7 +595,21 @@
         <w:rPr>
           <w:rFonts w:ascii="Courier New" w:hAnsi="Courier New" w:cs="Courier New"/>
         </w:rPr>
-        <w:t xml:space="preserve"> We could have an int in the game state which tracks how many potential hiding places have been opened, and only reveal the safe (and set the safe’s location) when that number has reached a certain point.</w:t>
+        <w:t xml:space="preserve"> We could have an </w:t>
+      </w:r>
+      <w:proofErr w:type="spellStart"/>
+      <w:r>
+        <w:rPr>
+          <w:rFonts w:ascii="Courier New" w:hAnsi="Courier New" w:cs="Courier New"/>
+        </w:rPr>
+        <w:t>int</w:t>
+      </w:r>
+      <w:proofErr w:type="spellEnd"/>
+      <w:r>
+        <w:rPr>
+          <w:rFonts w:ascii="Courier New" w:hAnsi="Courier New" w:cs="Courier New"/>
+        </w:rPr>
+        <w:t xml:space="preserve"> in the game state which tracks how many potential hiding places have been opened, and only reveal the safe (and set the safe’s location) when that number has reached a certain point.</w:t>
       </w:r>
     </w:p>
     <w:p>
@@ -1733,8 +1751,6 @@
         </w:rPr>
         <w:t>-</w:t>
       </w:r>
-      <w:bookmarkStart w:id="0" w:name="_GoBack"/>
-      <w:bookmarkEnd w:id="0"/>
       <w:r>
         <w:rPr>
           <w:rFonts w:ascii="Courier New" w:hAnsi="Courier New" w:cs="Courier New"/>

</xml_diff>